<commit_message>
Update documents list and README.md
</commit_message>
<xml_diff>
--- a/Development Guidelines.docx
+++ b/Development Guidelines.docx
@@ -8,14 +8,16 @@
         <w:spacing w:before="200" w:line="240" w:lineRule="auto"/>
         <w:rPr>
           <w:color w:val="auto"/>
-          <w:kern w:val="2"/>
+          <w:spacing w:val="0"/>
+          <w:kern w:val="0"/>
           <w:sz w:val="48"/>
         </w:rPr>
       </w:pPr>
       <w:r>
         <w:rPr>
           <w:color w:val="auto"/>
-          <w:kern w:val="2"/>
+          <w:spacing w:val="0"/>
+          <w:kern w:val="0"/>
           <w:sz w:val="48"/>
         </w:rPr>
         <w:t>Ordisoftware Engineering</w:t>
@@ -27,16 +29,12 @@
         <w:jc w:val="center"/>
         <w:rPr>
           <w:b/>
-          <w:spacing w:val="10"/>
-          <w:kern w:val="2"/>
           <w:sz w:val="28"/>
         </w:rPr>
       </w:pPr>
       <w:r>
         <w:rPr>
           <w:b/>
-          <w:spacing w:val="10"/>
-          <w:kern w:val="2"/>
           <w:sz w:val="28"/>
         </w:rPr>
         <w:t>AGILE CREATION OF OBJECT-ORIENTED APPLICATIONS</w:t>
@@ -49,22 +47,52 @@
         <w:rPr>
           <w:i w:val="0"/>
           <w:color w:val="auto"/>
-          <w:kern w:val="2"/>
+          <w:spacing w:val="0"/>
+          <w:kern w:val="0"/>
         </w:rPr>
       </w:pPr>
       <w:r>
         <w:rPr>
           <w:i w:val="0"/>
           <w:color w:val="auto"/>
-          <w:kern w:val="2"/>
+          <w:spacing w:val="0"/>
+          <w:kern w:val="0"/>
         </w:rPr>
-        <w:t xml:space="preserve">Software Development </w:t>
+        <w:t xml:space="preserve">Software </w:t>
       </w:r>
       <w:r>
         <w:rPr>
           <w:i w:val="0"/>
           <w:color w:val="auto"/>
-          <w:kern w:val="2"/>
+          <w:spacing w:val="0"/>
+          <w:kern w:val="0"/>
+        </w:rPr>
+        <w:br/>
+      </w:r>
+      <w:r>
+        <w:rPr>
+          <w:i w:val="0"/>
+          <w:color w:val="auto"/>
+          <w:spacing w:val="0"/>
+          <w:kern w:val="0"/>
+        </w:rPr>
+        <w:t xml:space="preserve">Development </w:t>
+      </w:r>
+      <w:r>
+        <w:rPr>
+          <w:i w:val="0"/>
+          <w:color w:val="auto"/>
+          <w:spacing w:val="0"/>
+          <w:kern w:val="0"/>
+        </w:rPr>
+        <w:br/>
+      </w:r>
+      <w:r>
+        <w:rPr>
+          <w:i w:val="0"/>
+          <w:color w:val="auto"/>
+          <w:spacing w:val="0"/>
+          <w:kern w:val="0"/>
         </w:rPr>
         <w:t>G</w:t>
       </w:r>
@@ -72,7 +100,8 @@
         <w:rPr>
           <w:i w:val="0"/>
           <w:color w:val="auto"/>
-          <w:kern w:val="2"/>
+          <w:spacing w:val="0"/>
+          <w:kern w:val="0"/>
         </w:rPr>
         <w:t>uidelines</w:t>
       </w:r>
@@ -83,46 +112,15 @@
         <w:jc w:val="center"/>
         <w:rPr>
           <w:b/>
-          <w:spacing w:val="10"/>
-          <w:kern w:val="2"/>
           <w:sz w:val="36"/>
         </w:rPr>
       </w:pPr>
       <w:r>
         <w:rPr>
           <w:b/>
-          <w:spacing w:val="10"/>
-          <w:kern w:val="2"/>
           <w:sz w:val="36"/>
         </w:rPr>
-        <w:t xml:space="preserve">VERSION </w:t>
-      </w:r>
-      <w:r>
-        <w:rPr>
-          <w:b/>
-          <w:spacing w:val="10"/>
-          <w:kern w:val="2"/>
-          <w:sz w:val="36"/>
-        </w:rPr>
-        <w:t>0</w:t>
-      </w:r>
-      <w:r>
-        <w:rPr>
-          <w:b/>
-          <w:spacing w:val="10"/>
-          <w:kern w:val="2"/>
-          <w:sz w:val="36"/>
-        </w:rPr>
-        <w:t>.</w:t>
-      </w:r>
-      <w:r>
-        <w:rPr>
-          <w:b/>
-          <w:spacing w:val="10"/>
-          <w:kern w:val="2"/>
-          <w:sz w:val="36"/>
-        </w:rPr>
-        <w:t>1</w:t>
+        <w:t>VERSION 0.1</w:t>
       </w:r>
     </w:p>
     <w:p>
@@ -131,16 +129,12 @@
         <w:jc w:val="center"/>
         <w:rPr>
           <w:b/>
-          <w:spacing w:val="10"/>
-          <w:kern w:val="2"/>
           <w:sz w:val="20"/>
         </w:rPr>
       </w:pPr>
       <w:r>
         <w:rPr>
           <w:b/>
-          <w:spacing w:val="10"/>
-          <w:kern w:val="2"/>
           <w:sz w:val="20"/>
         </w:rPr>
         <w:t>OCTOBER 2016</w:t>
@@ -153,18 +147,18 @@
         <w:rPr>
           <w:rStyle w:val="Accentuation"/>
           <w:color w:val="auto"/>
-          <w:spacing w:val="10"/>
-          <w:kern w:val="2"/>
+          <w:spacing w:val="0"/>
           <w:sz w:val="40"/>
         </w:rPr>
       </w:pPr>
+      <w:bookmarkStart w:id="0" w:name="_GoBack"/>
+      <w:bookmarkEnd w:id="0"/>
       <w:r>
         <w:rPr>
           <w:rStyle w:val="Accentuation"/>
           <w:b/>
           <w:color w:val="auto"/>
-          <w:spacing w:val="10"/>
-          <w:kern w:val="2"/>
+          <w:spacing w:val="0"/>
           <w:sz w:val="40"/>
         </w:rPr>
         <w:t>Olivier ROgier</w:t>
@@ -175,8 +169,6 @@
         <w:spacing w:line="240" w:lineRule="auto"/>
         <w:jc w:val="center"/>
         <w:rPr>
-          <w:spacing w:val="10"/>
-          <w:kern w:val="2"/>
           <w:szCs w:val="24"/>
         </w:rPr>
       </w:pPr>
@@ -186,8 +178,6 @@
             <w:rStyle w:val="Lienhypertexte"/>
             <w:rFonts w:asciiTheme="minorHAnsi" w:hAnsiTheme="minorHAnsi" w:cstheme="minorBidi"/>
             <w:b/>
-            <w:spacing w:val="10"/>
-            <w:kern w:val="2"/>
             <w:sz w:val="24"/>
             <w:szCs w:val="24"/>
           </w:rPr>
@@ -199,6 +189,9 @@
       <w:pPr>
         <w:spacing w:line="240" w:lineRule="auto"/>
         <w:jc w:val="center"/>
+        <w:rPr>
+          <w:szCs w:val="24"/>
+        </w:rPr>
       </w:pPr>
       <w:hyperlink r:id="rId10" w:history="1">
         <w:r>
@@ -209,19 +202,14 @@
             <w:bCs/>
             <w:iCs/>
             <w:noProof w:val="0"/>
-            <w:spacing w:val="10"/>
-            <w:kern w:val="2"/>
             <w:sz w:val="24"/>
             <w:szCs w:val="24"/>
           </w:rPr>
           <w:t>GITHUB.COM/ORDISOFTWARE/GUIDELINES</w:t>
         </w:r>
       </w:hyperlink>
-      <w:bookmarkStart w:id="0" w:name="_GoBack"/>
-      <w:bookmarkEnd w:id="0"/>
     </w:p>
     <w:sectPr>
-      <w:footerReference w:type="default" r:id="rId11"/>
       <w:type w:val="continuous"/>
       <w:pgSz w:w="11906" w:h="16838" w:code="9"/>
       <w:pgMar w:top="1418" w:right="1418" w:bottom="1418" w:left="1418" w:header="851" w:footer="851" w:gutter="0"/>
@@ -256,213 +244,6 @@
     </w:p>
   </w:endnote>
 </w:endnotes>
-</file>
-
-<file path=word/footer1.xml><?xml version="1.0" encoding="utf-8"?>
-<w:ftr xmlns:wpc="http://schemas.microsoft.com/office/word/2010/wordprocessingCanvas" xmlns:mc="http://schemas.openxmlformats.org/markup-compatibility/2006" xmlns:o="urn:schemas-microsoft-com:office:office" xmlns:r="http://schemas.openxmlformats.org/officeDocument/2006/relationships" xmlns:m="http://schemas.openxmlformats.org/officeDocument/2006/math" xmlns:v="urn:schemas-microsoft-com:vml" xmlns:wp14="http://schemas.microsoft.com/office/word/2010/wordprocessingDrawing" xmlns:wp="http://schemas.openxmlformats.org/drawingml/2006/wordprocessingDrawing" xmlns:w10="urn:schemas-microsoft-com:office:word" xmlns:w="http://schemas.openxmlformats.org/wordprocessingml/2006/main" xmlns:w14="http://schemas.microsoft.com/office/word/2010/wordml" xmlns:wpg="http://schemas.microsoft.com/office/word/2010/wordprocessingGroup" xmlns:wpi="http://schemas.microsoft.com/office/word/2010/wordprocessingInk" xmlns:wne="http://schemas.microsoft.com/office/word/2006/wordml" xmlns:wps="http://schemas.microsoft.com/office/word/2010/wordprocessingShape" mc:Ignorable="w14 wp14">
-  <w:sdt>
-    <w:sdtPr>
-      <w:rPr>
-        <w:i/>
-        <w:color w:val="262626" w:themeColor="text1" w:themeTint="D9"/>
-        <w:sz w:val="20"/>
-      </w:rPr>
-      <w:id w:val="848288841"/>
-      <w:docPartObj>
-        <w:docPartGallery w:val="Page Numbers (Bottom of Page)"/>
-        <w:docPartUnique/>
-      </w:docPartObj>
-    </w:sdtPr>
-    <w:sdtEndPr>
-      <w:rPr>
-        <w:i w:val="0"/>
-      </w:rPr>
-    </w:sdtEndPr>
-    <w:sdtContent>
-      <w:p>
-        <w:pPr>
-          <w:pStyle w:val="Pieddepage"/>
-          <w:pBdr>
-            <w:top w:val="single" w:sz="2" w:space="1" w:color="7F7F7F" w:themeColor="text1" w:themeTint="80"/>
-          </w:pBdr>
-          <w:jc w:val="left"/>
-          <w:rPr>
-            <w:i/>
-            <w:color w:val="262626" w:themeColor="text1" w:themeTint="D9"/>
-            <w:sz w:val="20"/>
-          </w:rPr>
-        </w:pPr>
-        <w:hyperlink r:id="rId1" w:history="1">
-          <w:r>
-            <w:rPr>
-              <w:rStyle w:val="Lienhypertexte"/>
-              <w:rFonts w:asciiTheme="minorHAnsi" w:hAnsiTheme="minorHAnsi" w:cstheme="minorBidi"/>
-              <w:noProof w:val="0"/>
-              <w:color w:val="262626" w:themeColor="text1" w:themeTint="D9"/>
-              <w:sz w:val="20"/>
-            </w:rPr>
-            <w:t>www.ordisoftware.com</w:t>
-          </w:r>
-        </w:hyperlink>
-        <w:r>
-          <w:rPr>
-            <w:i/>
-            <w:color w:val="262626" w:themeColor="text1" w:themeTint="D9"/>
-            <w:sz w:val="20"/>
-          </w:rPr>
-          <w:tab/>
-        </w:r>
-        <w:sdt>
-          <w:sdtPr>
-            <w:rPr>
-              <w:i/>
-              <w:color w:val="262626" w:themeColor="text1" w:themeTint="D9"/>
-              <w:sz w:val="20"/>
-            </w:rPr>
-            <w:alias w:val="Titre "/>
-            <w:tag w:val=""/>
-            <w:id w:val="896705729"/>
-            <w:dataBinding w:prefixMappings="xmlns:ns0='http://purl.org/dc/elements/1.1/' xmlns:ns1='http://schemas.openxmlformats.org/package/2006/metadata/core-properties' " w:xpath="/ns1:coreProperties[1]/ns0:title[1]" w:storeItemID="{6C3C8BC8-F283-45AE-878A-BAB7291924A1}"/>
-            <w:text/>
-          </w:sdtPr>
-          <w:sdtEndPr/>
-          <w:sdtContent>
-            <w:r>
-              <w:rPr>
-                <w:i/>
-                <w:color w:val="262626" w:themeColor="text1" w:themeTint="D9"/>
-                <w:sz w:val="20"/>
-                <w:lang w:val="fr-FR"/>
-              </w:rPr>
-              <w:t xml:space="preserve">Software </w:t>
-            </w:r>
-            <w:proofErr w:type="spellStart"/>
-            <w:r>
-              <w:rPr>
-                <w:i/>
-                <w:color w:val="262626" w:themeColor="text1" w:themeTint="D9"/>
-                <w:sz w:val="20"/>
-                <w:lang w:val="fr-FR"/>
-              </w:rPr>
-              <w:t>Development</w:t>
-            </w:r>
-            <w:proofErr w:type="spellEnd"/>
-            <w:r>
-              <w:rPr>
-                <w:i/>
-                <w:color w:val="262626" w:themeColor="text1" w:themeTint="D9"/>
-                <w:sz w:val="20"/>
-                <w:lang w:val="fr-FR"/>
-              </w:rPr>
-              <w:t xml:space="preserve"> Guidelines</w:t>
-            </w:r>
-          </w:sdtContent>
-        </w:sdt>
-        <w:r>
-          <w:rPr>
-            <w:i/>
-            <w:color w:val="262626" w:themeColor="text1" w:themeTint="D9"/>
-            <w:sz w:val="20"/>
-          </w:rPr>
-          <w:tab/>
-        </w:r>
-        <w:r>
-          <w:rPr>
-            <w:color w:val="262626" w:themeColor="text1" w:themeTint="D9"/>
-            <w:sz w:val="20"/>
-          </w:rPr>
-          <w:t xml:space="preserve">Page </w:t>
-        </w:r>
-        <w:r>
-          <w:rPr>
-            <w:color w:val="262626" w:themeColor="text1" w:themeTint="D9"/>
-            <w:sz w:val="20"/>
-          </w:rPr>
-          <w:fldChar w:fldCharType="begin"/>
-        </w:r>
-        <w:r>
-          <w:rPr>
-            <w:color w:val="262626" w:themeColor="text1" w:themeTint="D9"/>
-            <w:sz w:val="20"/>
-          </w:rPr>
-          <w:instrText xml:space="preserve"> PAGE   \* MERGEFORMAT </w:instrText>
-        </w:r>
-        <w:r>
-          <w:rPr>
-            <w:color w:val="262626" w:themeColor="text1" w:themeTint="D9"/>
-            <w:sz w:val="20"/>
-          </w:rPr>
-          <w:fldChar w:fldCharType="separate"/>
-        </w:r>
-        <w:r>
-          <w:rPr>
-            <w:noProof/>
-            <w:color w:val="262626" w:themeColor="text1" w:themeTint="D9"/>
-            <w:sz w:val="20"/>
-          </w:rPr>
-          <w:t>2</w:t>
-        </w:r>
-        <w:r>
-          <w:rPr>
-            <w:noProof/>
-            <w:color w:val="262626" w:themeColor="text1" w:themeTint="D9"/>
-            <w:sz w:val="20"/>
-          </w:rPr>
-          <w:fldChar w:fldCharType="end"/>
-        </w:r>
-        <w:r>
-          <w:rPr>
-            <w:noProof/>
-            <w:color w:val="262626" w:themeColor="text1" w:themeTint="D9"/>
-            <w:sz w:val="20"/>
-          </w:rPr>
-          <w:t xml:space="preserve"> of </w:t>
-        </w:r>
-        <w:r>
-          <w:rPr>
-            <w:bCs/>
-            <w:color w:val="262626" w:themeColor="text1" w:themeTint="D9"/>
-            <w:sz w:val="20"/>
-          </w:rPr>
-          <w:fldChar w:fldCharType="begin"/>
-        </w:r>
-        <w:r>
-          <w:rPr>
-            <w:bCs/>
-            <w:color w:val="262626" w:themeColor="text1" w:themeTint="D9"/>
-            <w:sz w:val="20"/>
-          </w:rPr>
-          <w:instrText>NUMPAGES</w:instrText>
-        </w:r>
-        <w:r>
-          <w:rPr>
-            <w:bCs/>
-            <w:color w:val="262626" w:themeColor="text1" w:themeTint="D9"/>
-            <w:sz w:val="20"/>
-          </w:rPr>
-          <w:fldChar w:fldCharType="separate"/>
-        </w:r>
-        <w:r>
-          <w:rPr>
-            <w:bCs/>
-            <w:noProof/>
-            <w:color w:val="262626" w:themeColor="text1" w:themeTint="D9"/>
-            <w:sz w:val="20"/>
-          </w:rPr>
-          <w:t>2</w:t>
-        </w:r>
-        <w:r>
-          <w:rPr>
-            <w:bCs/>
-            <w:color w:val="262626" w:themeColor="text1" w:themeTint="D9"/>
-            <w:sz w:val="20"/>
-          </w:rPr>
-          <w:fldChar w:fldCharType="end"/>
-        </w:r>
-      </w:p>
-    </w:sdtContent>
-  </w:sdt>
-</w:ftr>
 </file>
 
 <file path=word/footnotes.xml><?xml version="1.0" encoding="utf-8"?>
@@ -1843,6 +1624,119 @@
     <w:numStyleLink w:val="Listeitems"/>
   </w:abstractNum>
   <w:abstractNum w:abstractNumId="26">
+    <w:nsid w:val="63B72F23"/>
+    <w:multiLevelType w:val="hybridMultilevel"/>
+    <w:tmpl w:val="FA9030DC"/>
+    <w:lvl w:ilvl="0" w:tplc="040C0005">
+      <w:start w:val="1"/>
+      <w:numFmt w:val="bullet"/>
+      <w:lvlText w:val=""/>
+      <w:lvlJc w:val="left"/>
+      <w:pPr>
+        <w:ind w:left="360" w:hanging="360"/>
+      </w:pPr>
+      <w:rPr>
+        <w:rFonts w:ascii="Wingdings" w:hAnsi="Wingdings" w:hint="default"/>
+      </w:rPr>
+    </w:lvl>
+    <w:lvl w:ilvl="1" w:tplc="040C0003" w:tentative="1">
+      <w:start w:val="1"/>
+      <w:numFmt w:val="bullet"/>
+      <w:lvlText w:val="o"/>
+      <w:lvlJc w:val="left"/>
+      <w:pPr>
+        <w:ind w:left="1080" w:hanging="360"/>
+      </w:pPr>
+      <w:rPr>
+        <w:rFonts w:ascii="Courier New" w:hAnsi="Courier New" w:cs="Courier New" w:hint="default"/>
+      </w:rPr>
+    </w:lvl>
+    <w:lvl w:ilvl="2" w:tplc="040C0005" w:tentative="1">
+      <w:start w:val="1"/>
+      <w:numFmt w:val="bullet"/>
+      <w:lvlText w:val=""/>
+      <w:lvlJc w:val="left"/>
+      <w:pPr>
+        <w:ind w:left="1800" w:hanging="360"/>
+      </w:pPr>
+      <w:rPr>
+        <w:rFonts w:ascii="Wingdings" w:hAnsi="Wingdings" w:hint="default"/>
+      </w:rPr>
+    </w:lvl>
+    <w:lvl w:ilvl="3" w:tplc="040C0001" w:tentative="1">
+      <w:start w:val="1"/>
+      <w:numFmt w:val="bullet"/>
+      <w:lvlText w:val=""/>
+      <w:lvlJc w:val="left"/>
+      <w:pPr>
+        <w:ind w:left="2520" w:hanging="360"/>
+      </w:pPr>
+      <w:rPr>
+        <w:rFonts w:ascii="Symbol" w:hAnsi="Symbol" w:hint="default"/>
+      </w:rPr>
+    </w:lvl>
+    <w:lvl w:ilvl="4" w:tplc="040C0003" w:tentative="1">
+      <w:start w:val="1"/>
+      <w:numFmt w:val="bullet"/>
+      <w:lvlText w:val="o"/>
+      <w:lvlJc w:val="left"/>
+      <w:pPr>
+        <w:ind w:left="3240" w:hanging="360"/>
+      </w:pPr>
+      <w:rPr>
+        <w:rFonts w:ascii="Courier New" w:hAnsi="Courier New" w:cs="Courier New" w:hint="default"/>
+      </w:rPr>
+    </w:lvl>
+    <w:lvl w:ilvl="5" w:tplc="040C0005" w:tentative="1">
+      <w:start w:val="1"/>
+      <w:numFmt w:val="bullet"/>
+      <w:lvlText w:val=""/>
+      <w:lvlJc w:val="left"/>
+      <w:pPr>
+        <w:ind w:left="3960" w:hanging="360"/>
+      </w:pPr>
+      <w:rPr>
+        <w:rFonts w:ascii="Wingdings" w:hAnsi="Wingdings" w:hint="default"/>
+      </w:rPr>
+    </w:lvl>
+    <w:lvl w:ilvl="6" w:tplc="040C0001" w:tentative="1">
+      <w:start w:val="1"/>
+      <w:numFmt w:val="bullet"/>
+      <w:lvlText w:val=""/>
+      <w:lvlJc w:val="left"/>
+      <w:pPr>
+        <w:ind w:left="4680" w:hanging="360"/>
+      </w:pPr>
+      <w:rPr>
+        <w:rFonts w:ascii="Symbol" w:hAnsi="Symbol" w:hint="default"/>
+      </w:rPr>
+    </w:lvl>
+    <w:lvl w:ilvl="7" w:tplc="040C0003" w:tentative="1">
+      <w:start w:val="1"/>
+      <w:numFmt w:val="bullet"/>
+      <w:lvlText w:val="o"/>
+      <w:lvlJc w:val="left"/>
+      <w:pPr>
+        <w:ind w:left="5400" w:hanging="360"/>
+      </w:pPr>
+      <w:rPr>
+        <w:rFonts w:ascii="Courier New" w:hAnsi="Courier New" w:cs="Courier New" w:hint="default"/>
+      </w:rPr>
+    </w:lvl>
+    <w:lvl w:ilvl="8" w:tplc="040C0005" w:tentative="1">
+      <w:start w:val="1"/>
+      <w:numFmt w:val="bullet"/>
+      <w:lvlText w:val=""/>
+      <w:lvlJc w:val="left"/>
+      <w:pPr>
+        <w:ind w:left="6120" w:hanging="360"/>
+      </w:pPr>
+      <w:rPr>
+        <w:rFonts w:ascii="Wingdings" w:hAnsi="Wingdings" w:hint="default"/>
+      </w:rPr>
+    </w:lvl>
+  </w:abstractNum>
+  <w:abstractNum w:abstractNumId="27">
     <w:nsid w:val="6B642B01"/>
     <w:multiLevelType w:val="hybridMultilevel"/>
     <w:tmpl w:val="F3F23C16"/>
@@ -1955,7 +1849,7 @@
       </w:rPr>
     </w:lvl>
   </w:abstractNum>
-  <w:abstractNum w:abstractNumId="27">
+  <w:abstractNum w:abstractNumId="28">
     <w:nsid w:val="705C51E4"/>
     <w:multiLevelType w:val="hybridMultilevel"/>
     <w:tmpl w:val="B8B6CAF8"/>
@@ -2068,7 +1962,7 @@
       </w:rPr>
     </w:lvl>
   </w:abstractNum>
-  <w:abstractNum w:abstractNumId="28">
+  <w:abstractNum w:abstractNumId="29">
     <w:nsid w:val="70D744DC"/>
     <w:multiLevelType w:val="hybridMultilevel"/>
     <w:tmpl w:val="EA0C84EE"/>
@@ -2181,19 +2075,19 @@
       </w:rPr>
     </w:lvl>
   </w:abstractNum>
-  <w:abstractNum w:abstractNumId="29">
+  <w:abstractNum w:abstractNumId="30">
     <w:nsid w:val="73BF36CA"/>
     <w:multiLevelType w:val="multilevel"/>
     <w:tmpl w:val="5D9CA4CA"/>
     <w:numStyleLink w:val="Listeitems"/>
   </w:abstractNum>
-  <w:abstractNum w:abstractNumId="30">
+  <w:abstractNum w:abstractNumId="31">
     <w:nsid w:val="7A5C6C2B"/>
     <w:multiLevelType w:val="multilevel"/>
     <w:tmpl w:val="5D9CA4CA"/>
     <w:numStyleLink w:val="Listeitems"/>
   </w:abstractNum>
-  <w:abstractNum w:abstractNumId="31">
+  <w:abstractNum w:abstractNumId="32">
     <w:nsid w:val="7C953F29"/>
     <w:multiLevelType w:val="multilevel"/>
     <w:tmpl w:val="5D9CA4CA"/>
@@ -2209,16 +2103,16 @@
     <w:abstractNumId w:val="14"/>
   </w:num>
   <w:num w:numId="4">
-    <w:abstractNumId w:val="27"/>
+    <w:abstractNumId w:val="28"/>
   </w:num>
   <w:num w:numId="5">
     <w:abstractNumId w:val="23"/>
   </w:num>
   <w:num w:numId="6">
-    <w:abstractNumId w:val="26"/>
+    <w:abstractNumId w:val="27"/>
   </w:num>
   <w:num w:numId="7">
-    <w:abstractNumId w:val="28"/>
+    <w:abstractNumId w:val="29"/>
   </w:num>
   <w:num w:numId="8">
     <w:abstractNumId w:val="17"/>
@@ -2227,7 +2121,7 @@
     <w:abstractNumId w:val="16"/>
   </w:num>
   <w:num w:numId="10">
-    <w:abstractNumId w:val="29"/>
+    <w:abstractNumId w:val="30"/>
   </w:num>
   <w:num w:numId="11">
     <w:abstractNumId w:val="13"/>
@@ -2281,7 +2175,7 @@
     <w:abstractNumId w:val="19"/>
   </w:num>
   <w:num w:numId="28">
-    <w:abstractNumId w:val="31"/>
+    <w:abstractNumId w:val="32"/>
   </w:num>
   <w:num w:numId="29">
     <w:abstractNumId w:val="18"/>
@@ -2293,7 +2187,10 @@
     <w:abstractNumId w:val="11"/>
   </w:num>
   <w:num w:numId="32">
-    <w:abstractNumId w:val="30"/>
+    <w:abstractNumId w:val="31"/>
+  </w:num>
+  <w:num w:numId="33">
+    <w:abstractNumId w:val="26"/>
   </w:num>
 </w:numbering>
 </file>
@@ -4356,7 +4253,7 @@
 </file>
 
 <file path=customXml/itemProps1.xml><?xml version="1.0" encoding="utf-8"?>
-<ds:datastoreItem xmlns:ds="http://schemas.openxmlformats.org/officeDocument/2006/customXml" ds:itemID="{941CF23E-8692-4805-9E8D-E31A8F5E3577}">
+<ds:datastoreItem xmlns:ds="http://schemas.openxmlformats.org/officeDocument/2006/customXml" ds:itemID="{B7237FAB-4BED-4B13-9D56-DF8C48A88D96}">
   <ds:schemaRefs>
     <ds:schemaRef ds:uri="http://schemas.openxmlformats.org/officeDocument/2006/bibliography"/>
   </ds:schemaRefs>

</xml_diff>